<commit_message>
Add LR_11, update 10
</commit_message>
<xml_diff>
--- a/LR_09/Lab9(answers).docx
+++ b/LR_09/Lab9(answers).docx
@@ -1,6 +1,6 @@
 
 <file path=word/document.xml><?xml version="1.0" encoding="utf-8"?>
-<w:document xmlns:wpc="http://schemas.microsoft.com/office/word/2010/wordprocessingCanvas" xmlns:cx="http://schemas.microsoft.com/office/drawing/2014/chartex" xmlns:mc="http://schemas.openxmlformats.org/markup-compatibility/2006" xmlns:o="urn:schemas-microsoft-com:office:office" xmlns:r="http://schemas.openxmlformats.org/officeDocument/2006/relationships" xmlns:m="http://schemas.openxmlformats.org/officeDocument/2006/math" xmlns:v="urn:schemas-microsoft-com:vml" xmlns:wp14="http://schemas.microsoft.com/office/word/2010/wordprocessingDrawing" xmlns:wp="http://schemas.openxmlformats.org/drawingml/2006/wordprocessingDrawing" xmlns:w10="urn:schemas-microsoft-com:office:word" xmlns:w="http://schemas.openxmlformats.org/wordprocessingml/2006/main" xmlns:w14="http://schemas.microsoft.com/office/word/2010/wordml" xmlns:w15="http://schemas.microsoft.com/office/word/2012/wordml" xmlns:w16se="http://schemas.microsoft.com/office/word/2015/wordml/symex" xmlns:wpg="http://schemas.microsoft.com/office/word/2010/wordprocessingGroup" xmlns:wpi="http://schemas.microsoft.com/office/word/2010/wordprocessingInk" xmlns:wne="http://schemas.microsoft.com/office/word/2006/wordml" xmlns:wps="http://schemas.microsoft.com/office/word/2010/wordprocessingShape" mc:Ignorable="w14 w15 w16se wp14">
+<w:document xmlns:wpc="http://schemas.microsoft.com/office/word/2010/wordprocessingCanvas" xmlns:cx="http://schemas.microsoft.com/office/drawing/2014/chartex" xmlns:cx1="http://schemas.microsoft.com/office/drawing/2015/9/8/chartex" xmlns:cx2="http://schemas.microsoft.com/office/drawing/2015/10/21/chartex" xmlns:cx3="http://schemas.microsoft.com/office/drawing/2016/5/9/chartex" xmlns:cx4="http://schemas.microsoft.com/office/drawing/2016/5/10/chartex" xmlns:cx5="http://schemas.microsoft.com/office/drawing/2016/5/11/chartex" xmlns:cx6="http://schemas.microsoft.com/office/drawing/2016/5/12/chartex" xmlns:cx7="http://schemas.microsoft.com/office/drawing/2016/5/13/chartex" xmlns:cx8="http://schemas.microsoft.com/office/drawing/2016/5/14/chartex" xmlns:mc="http://schemas.openxmlformats.org/markup-compatibility/2006" xmlns:aink="http://schemas.microsoft.com/office/drawing/2016/ink" xmlns:am3d="http://schemas.microsoft.com/office/drawing/2017/model3d" xmlns:o="urn:schemas-microsoft-com:office:office" xmlns:r="http://schemas.openxmlformats.org/officeDocument/2006/relationships" xmlns:m="http://schemas.openxmlformats.org/officeDocument/2006/math" xmlns:v="urn:schemas-microsoft-com:vml" xmlns:wp14="http://schemas.microsoft.com/office/word/2010/wordprocessingDrawing" xmlns:wp="http://schemas.openxmlformats.org/drawingml/2006/wordprocessingDrawing" xmlns:w10="urn:schemas-microsoft-com:office:word" xmlns:w="http://schemas.openxmlformats.org/wordprocessingml/2006/main" xmlns:w14="http://schemas.microsoft.com/office/word/2010/wordml" xmlns:w15="http://schemas.microsoft.com/office/word/2012/wordml" xmlns:w16cex="http://schemas.microsoft.com/office/word/2018/wordml/cex" xmlns:w16cid="http://schemas.microsoft.com/office/word/2016/wordml/cid" xmlns:w16="http://schemas.microsoft.com/office/word/2018/wordml" xmlns:w16sdtdh="http://schemas.microsoft.com/office/word/2020/wordml/sdtdatahash" xmlns:w16se="http://schemas.microsoft.com/office/word/2015/wordml/symex" xmlns:wpg="http://schemas.microsoft.com/office/word/2010/wordprocessingGroup" xmlns:wpi="http://schemas.microsoft.com/office/word/2010/wordprocessingInk" xmlns:wne="http://schemas.microsoft.com/office/word/2006/wordml" xmlns:wps="http://schemas.microsoft.com/office/word/2010/wordprocessingShape" mc:Ignorable="w14 w15 w16se w16cid w16 w16cex w16sdtdh wp14">
   <w:body>
     <w:p>
       <w:pPr>
@@ -576,7 +576,6 @@
           <w:bCs/>
           <w:sz w:val="28"/>
           <w:szCs w:val="28"/>
-          <w:lang w:val="en-US"/>
         </w:rPr>
       </w:pPr>
       <w:r>
@@ -596,17 +595,17 @@
           <w:sz w:val="28"/>
           <w:szCs w:val="28"/>
         </w:rPr>
-        <w:t>Status-Line</w:t>
-      </w:r>
-      <w:proofErr w:type="spellEnd"/>
-      <w:r>
-        <w:rPr>
-          <w:rFonts w:ascii="Times New Roman" w:hAnsi="Times New Roman" w:cs="Times New Roman"/>
-          <w:bCs/>
-          <w:sz w:val="28"/>
-          <w:szCs w:val="28"/>
-        </w:rPr>
-        <w:t>. Она состоит из </w:t>
+        <w:t>Status</w:t>
+      </w:r>
+      <w:proofErr w:type="spellEnd"/>
+      <w:r>
+        <w:rPr>
+          <w:rFonts w:ascii="Times New Roman" w:hAnsi="Times New Roman" w:cs="Times New Roman"/>
+          <w:bCs/>
+          <w:sz w:val="28"/>
+          <w:szCs w:val="28"/>
+        </w:rPr>
+        <w:t>-Line. Она состоит из </w:t>
       </w:r>
       <w:hyperlink r:id="rId5" w:history="1">
         <w:r>
@@ -656,7 +655,6 @@
           <w:bCs/>
           <w:sz w:val="28"/>
           <w:szCs w:val="28"/>
-          <w:lang w:val="en-US"/>
         </w:rPr>
         <w:t>.</w:t>
       </w:r>
@@ -680,17 +678,7 @@
           <w:sz w:val="28"/>
           <w:szCs w:val="28"/>
         </w:rPr>
-        <w:t xml:space="preserve">Поля заголовка HTTP ответа необходимы серверу для того, чтобы передать дополнительную информацию клиенту, которая не может быть помещена в строку состояния. Поля заголовка HTTP ответа помогают клиенту правильно обработать HTTP сообщение сервера. Так же поля заголовка HTTP </w:t>
-      </w:r>
-      <w:r>
-        <w:rPr>
-          <w:rFonts w:ascii="Times New Roman" w:hAnsi="Times New Roman" w:cs="Times New Roman"/>
-          <w:bCs/>
-          <w:sz w:val="28"/>
-          <w:szCs w:val="28"/>
-        </w:rPr>
-        <w:lastRenderedPageBreak/>
-        <w:t>ответа могут содержать дополнительную информацию о сервере и о дальнейшем доступе к ресурсу, указанному в URI (URI в HTTP)</w:t>
+        <w:t>Поля заголовка HTTP ответа необходимы серверу для того, чтобы передать дополнительную информацию клиенту, которая не может быть помещена в строку состояния. Поля заголовка HTTP ответа помогают клиенту правильно обработать HTTP сообщение сервера. Так же поля заголовка HTTP ответа могут содержать дополнительную информацию о сервере и о дальнейшем доступе к ресурсу, указанному в URI (URI в HTTP)</w:t>
       </w:r>
       <w:r>
         <w:rPr>
@@ -721,57 +709,67 @@
           <w:sz w:val="28"/>
           <w:szCs w:val="28"/>
         </w:rPr>
-        <w:t xml:space="preserve">Тело HTTP сообщения необязательная составляющая HTTP сообщения. Тело HTTP сообщения используется для передачи тела объекта запроса или тела объекта ответа. Между телом объекта и телом HTTP сообщения есть разница только в том случае, когда используется кодирование передачи, кодирование передачи указывается специальным полем </w:t>
-      </w:r>
-      <w:proofErr w:type="spellStart"/>
-      <w:r>
-        <w:rPr>
-          <w:rFonts w:ascii="Times New Roman" w:hAnsi="Times New Roman" w:cs="Times New Roman"/>
-          <w:bCs/>
-          <w:sz w:val="28"/>
-          <w:szCs w:val="28"/>
-        </w:rPr>
-        <w:t>Transfer-Encoding</w:t>
-      </w:r>
-      <w:proofErr w:type="spellEnd"/>
-      <w:r>
-        <w:rPr>
-          <w:rFonts w:ascii="Times New Roman" w:hAnsi="Times New Roman" w:cs="Times New Roman"/>
-          <w:bCs/>
-          <w:sz w:val="28"/>
-          <w:szCs w:val="28"/>
-        </w:rPr>
-        <w:t xml:space="preserve">. Данное поле является частью HTTP сообщения, а не передаваемого объекта, поэтому его может удалить любая из общающихся сторон. Присутствие тела HTTP сообщения обозначается заголовками </w:t>
-      </w:r>
-      <w:proofErr w:type="spellStart"/>
-      <w:r>
-        <w:rPr>
-          <w:rFonts w:ascii="Times New Roman" w:hAnsi="Times New Roman" w:cs="Times New Roman"/>
-          <w:bCs/>
-          <w:sz w:val="28"/>
-          <w:szCs w:val="28"/>
-        </w:rPr>
-        <w:t>Content-Length</w:t>
-      </w:r>
-      <w:proofErr w:type="spellEnd"/>
-      <w:r>
-        <w:rPr>
-          <w:rFonts w:ascii="Times New Roman" w:hAnsi="Times New Roman" w:cs="Times New Roman"/>
-          <w:bCs/>
-          <w:sz w:val="28"/>
-          <w:szCs w:val="28"/>
-        </w:rPr>
-        <w:t xml:space="preserve"> и </w:t>
-      </w:r>
-      <w:proofErr w:type="spellStart"/>
-      <w:r>
-        <w:rPr>
-          <w:rFonts w:ascii="Times New Roman" w:hAnsi="Times New Roman" w:cs="Times New Roman"/>
-          <w:bCs/>
-          <w:sz w:val="28"/>
-          <w:szCs w:val="28"/>
-        </w:rPr>
-        <w:t>Transfer-Encoding</w:t>
+        <w:t>Тело HTTP сообщения необязательная составляющая HTTP сообщения. Тело HTTP сообщения используется для передачи тела объекта запроса или тела объекта ответа. Между телом объекта и телом HTTP сообщения есть разница только в том случае, когда используется кодирование передачи, кодирование передачи указывается специальным полем Transfer-</w:t>
+      </w:r>
+      <w:proofErr w:type="spellStart"/>
+      <w:r>
+        <w:rPr>
+          <w:rFonts w:ascii="Times New Roman" w:hAnsi="Times New Roman" w:cs="Times New Roman"/>
+          <w:bCs/>
+          <w:sz w:val="28"/>
+          <w:szCs w:val="28"/>
+        </w:rPr>
+        <w:t>Encoding</w:t>
+      </w:r>
+      <w:proofErr w:type="spellEnd"/>
+      <w:r>
+        <w:rPr>
+          <w:rFonts w:ascii="Times New Roman" w:hAnsi="Times New Roman" w:cs="Times New Roman"/>
+          <w:bCs/>
+          <w:sz w:val="28"/>
+          <w:szCs w:val="28"/>
+        </w:rPr>
+        <w:t xml:space="preserve">. Данное поле является частью HTTP сообщения, </w:t>
+      </w:r>
+      <w:r>
+        <w:rPr>
+          <w:rFonts w:ascii="Times New Roman" w:hAnsi="Times New Roman" w:cs="Times New Roman"/>
+          <w:bCs/>
+          <w:sz w:val="28"/>
+          <w:szCs w:val="28"/>
+        </w:rPr>
+        <w:lastRenderedPageBreak/>
+        <w:t>а не передаваемого объекта, поэтому его может удалить любая из общающихся сторон. Присутствие тела HTTP сообщения обозначается заголовками Content-</w:t>
+      </w:r>
+      <w:proofErr w:type="spellStart"/>
+      <w:r>
+        <w:rPr>
+          <w:rFonts w:ascii="Times New Roman" w:hAnsi="Times New Roman" w:cs="Times New Roman"/>
+          <w:bCs/>
+          <w:sz w:val="28"/>
+          <w:szCs w:val="28"/>
+        </w:rPr>
+        <w:t>Length</w:t>
+      </w:r>
+      <w:proofErr w:type="spellEnd"/>
+      <w:r>
+        <w:rPr>
+          <w:rFonts w:ascii="Times New Roman" w:hAnsi="Times New Roman" w:cs="Times New Roman"/>
+          <w:bCs/>
+          <w:sz w:val="28"/>
+          <w:szCs w:val="28"/>
+        </w:rPr>
+        <w:t xml:space="preserve"> и Transfer-</w:t>
+      </w:r>
+      <w:proofErr w:type="spellStart"/>
+      <w:r>
+        <w:rPr>
+          <w:rFonts w:ascii="Times New Roman" w:hAnsi="Times New Roman" w:cs="Times New Roman"/>
+          <w:bCs/>
+          <w:sz w:val="28"/>
+          <w:szCs w:val="28"/>
+        </w:rPr>
+        <w:t>Encoding</w:t>
       </w:r>
       <w:proofErr w:type="spellEnd"/>
       <w:r>
@@ -783,12 +781,10 @@
         </w:rPr>
         <w:t>.</w:t>
       </w:r>
-      <w:bookmarkStart w:id="0" w:name="_GoBack"/>
-      <w:bookmarkEnd w:id="0"/>
     </w:p>
     <w:sectPr>
       <w:pgSz w:w="11906" w:h="16838"/>
-      <w:pgMar w:top="1134" w:right="850" w:bottom="1134" w:left="1701" w:header="708" w:footer="708" w:gutter="0"/>
+      <w:pgMar w:top="720" w:right="720" w:bottom="720" w:left="720" w:header="708" w:footer="708" w:gutter="0"/>
       <w:cols w:space="708"/>
       <w:docGrid w:linePitch="360"/>
     </w:sectPr>
@@ -797,7 +793,7 @@
 </file>
 
 <file path=word/numbering.xml><?xml version="1.0" encoding="utf-8"?>
-<w:numbering xmlns:wpc="http://schemas.microsoft.com/office/word/2010/wordprocessingCanvas" xmlns:cx="http://schemas.microsoft.com/office/drawing/2014/chartex" xmlns:mc="http://schemas.openxmlformats.org/markup-compatibility/2006" xmlns:o="urn:schemas-microsoft-com:office:office" xmlns:r="http://schemas.openxmlformats.org/officeDocument/2006/relationships" xmlns:m="http://schemas.openxmlformats.org/officeDocument/2006/math" xmlns:v="urn:schemas-microsoft-com:vml" xmlns:wp14="http://schemas.microsoft.com/office/word/2010/wordprocessingDrawing" xmlns:wp="http://schemas.openxmlformats.org/drawingml/2006/wordprocessingDrawing" xmlns:w10="urn:schemas-microsoft-com:office:word" xmlns:w="http://schemas.openxmlformats.org/wordprocessingml/2006/main" xmlns:w14="http://schemas.microsoft.com/office/word/2010/wordml" xmlns:w15="http://schemas.microsoft.com/office/word/2012/wordml" xmlns:w16se="http://schemas.microsoft.com/office/word/2015/wordml/symex" xmlns:wpg="http://schemas.microsoft.com/office/word/2010/wordprocessingGroup" xmlns:wpi="http://schemas.microsoft.com/office/word/2010/wordprocessingInk" xmlns:wne="http://schemas.microsoft.com/office/word/2006/wordml" xmlns:wps="http://schemas.microsoft.com/office/word/2010/wordprocessingShape" mc:Ignorable="w14 w15 w16se wp14">
+<w:numbering xmlns:wpc="http://schemas.microsoft.com/office/word/2010/wordprocessingCanvas" xmlns:cx="http://schemas.microsoft.com/office/drawing/2014/chartex" xmlns:cx1="http://schemas.microsoft.com/office/drawing/2015/9/8/chartex" xmlns:cx2="http://schemas.microsoft.com/office/drawing/2015/10/21/chartex" xmlns:cx3="http://schemas.microsoft.com/office/drawing/2016/5/9/chartex" xmlns:cx4="http://schemas.microsoft.com/office/drawing/2016/5/10/chartex" xmlns:cx5="http://schemas.microsoft.com/office/drawing/2016/5/11/chartex" xmlns:cx6="http://schemas.microsoft.com/office/drawing/2016/5/12/chartex" xmlns:cx7="http://schemas.microsoft.com/office/drawing/2016/5/13/chartex" xmlns:cx8="http://schemas.microsoft.com/office/drawing/2016/5/14/chartex" xmlns:mc="http://schemas.openxmlformats.org/markup-compatibility/2006" xmlns:aink="http://schemas.microsoft.com/office/drawing/2016/ink" xmlns:am3d="http://schemas.microsoft.com/office/drawing/2017/model3d" xmlns:o="urn:schemas-microsoft-com:office:office" xmlns:r="http://schemas.openxmlformats.org/officeDocument/2006/relationships" xmlns:m="http://schemas.openxmlformats.org/officeDocument/2006/math" xmlns:v="urn:schemas-microsoft-com:vml" xmlns:wp14="http://schemas.microsoft.com/office/word/2010/wordprocessingDrawing" xmlns:wp="http://schemas.openxmlformats.org/drawingml/2006/wordprocessingDrawing" xmlns:w10="urn:schemas-microsoft-com:office:word" xmlns:w="http://schemas.openxmlformats.org/wordprocessingml/2006/main" xmlns:w14="http://schemas.microsoft.com/office/word/2010/wordml" xmlns:w15="http://schemas.microsoft.com/office/word/2012/wordml" xmlns:w16cex="http://schemas.microsoft.com/office/word/2018/wordml/cex" xmlns:w16cid="http://schemas.microsoft.com/office/word/2016/wordml/cid" xmlns:w16="http://schemas.microsoft.com/office/word/2018/wordml" xmlns:w16sdtdh="http://schemas.microsoft.com/office/word/2020/wordml/sdtdatahash" xmlns:w16se="http://schemas.microsoft.com/office/word/2015/wordml/symex" xmlns:wpg="http://schemas.microsoft.com/office/word/2010/wordprocessingGroup" xmlns:wpi="http://schemas.microsoft.com/office/word/2010/wordprocessingInk" xmlns:wne="http://schemas.microsoft.com/office/word/2006/wordml" xmlns:wps="http://schemas.microsoft.com/office/word/2010/wordprocessingShape" mc:Ignorable="w14 w15 w16se w16cid w16 w16cex w16sdtdh wp14">
   <w:abstractNum w:abstractNumId="0" w15:restartNumberingAfterBreak="0">
     <w:nsid w:val="12C42D87"/>
     <w:multiLevelType w:val="hybridMultilevel"/>
@@ -809,7 +805,7 @@
       <w:lvlText w:val="%1."/>
       <w:lvlJc w:val="right"/>
       <w:pPr>
-        <w:ind w:left="-3" w:firstLine="3"/>
+        <w:ind w:left="709" w:firstLine="3"/>
       </w:pPr>
     </w:lvl>
     <w:lvl w:ilvl="1" w:tplc="04190019">
@@ -818,7 +814,7 @@
       <w:lvlText w:val="%2."/>
       <w:lvlJc w:val="left"/>
       <w:pPr>
-        <w:ind w:left="1440" w:hanging="360"/>
+        <w:ind w:left="2152" w:hanging="360"/>
       </w:pPr>
     </w:lvl>
     <w:lvl w:ilvl="2" w:tplc="0419001B">
@@ -827,7 +823,7 @@
       <w:lvlText w:val="%3."/>
       <w:lvlJc w:val="right"/>
       <w:pPr>
-        <w:ind w:left="2160" w:hanging="180"/>
+        <w:ind w:left="2872" w:hanging="180"/>
       </w:pPr>
     </w:lvl>
     <w:lvl w:ilvl="3" w:tplc="0419000F">
@@ -836,7 +832,7 @@
       <w:lvlText w:val="%4."/>
       <w:lvlJc w:val="left"/>
       <w:pPr>
-        <w:ind w:left="2880" w:hanging="360"/>
+        <w:ind w:left="3592" w:hanging="360"/>
       </w:pPr>
     </w:lvl>
     <w:lvl w:ilvl="4" w:tplc="04190019">
@@ -845,7 +841,7 @@
       <w:lvlText w:val="%5."/>
       <w:lvlJc w:val="left"/>
       <w:pPr>
-        <w:ind w:left="3600" w:hanging="360"/>
+        <w:ind w:left="4312" w:hanging="360"/>
       </w:pPr>
     </w:lvl>
     <w:lvl w:ilvl="5" w:tplc="0419001B">
@@ -854,7 +850,7 @@
       <w:lvlText w:val="%6."/>
       <w:lvlJc w:val="right"/>
       <w:pPr>
-        <w:ind w:left="4320" w:hanging="180"/>
+        <w:ind w:left="5032" w:hanging="180"/>
       </w:pPr>
     </w:lvl>
     <w:lvl w:ilvl="6" w:tplc="0419000F">
@@ -863,7 +859,7 @@
       <w:lvlText w:val="%7."/>
       <w:lvlJc w:val="left"/>
       <w:pPr>
-        <w:ind w:left="5040" w:hanging="360"/>
+        <w:ind w:left="5752" w:hanging="360"/>
       </w:pPr>
     </w:lvl>
     <w:lvl w:ilvl="7" w:tplc="04190019">
@@ -872,7 +868,7 @@
       <w:lvlText w:val="%8."/>
       <w:lvlJc w:val="left"/>
       <w:pPr>
-        <w:ind w:left="5760" w:hanging="360"/>
+        <w:ind w:left="6472" w:hanging="360"/>
       </w:pPr>
     </w:lvl>
     <w:lvl w:ilvl="8" w:tplc="0419001B">
@@ -881,7 +877,7 @@
       <w:lvlText w:val="%9."/>
       <w:lvlJc w:val="right"/>
       <w:pPr>
-        <w:ind w:left="6480" w:hanging="180"/>
+        <w:ind w:left="7192" w:hanging="180"/>
       </w:pPr>
     </w:lvl>
   </w:abstractNum>
@@ -919,7 +915,7 @@
 </file>
 
 <file path=word/styles.xml><?xml version="1.0" encoding="utf-8"?>
-<w:styles xmlns:mc="http://schemas.openxmlformats.org/markup-compatibility/2006" xmlns:r="http://schemas.openxmlformats.org/officeDocument/2006/relationships" xmlns:w="http://schemas.openxmlformats.org/wordprocessingml/2006/main" xmlns:w14="http://schemas.microsoft.com/office/word/2010/wordml" xmlns:w15="http://schemas.microsoft.com/office/word/2012/wordml" xmlns:w16se="http://schemas.microsoft.com/office/word/2015/wordml/symex" mc:Ignorable="w14 w15 w16se">
+<w:styles xmlns:mc="http://schemas.openxmlformats.org/markup-compatibility/2006" xmlns:r="http://schemas.openxmlformats.org/officeDocument/2006/relationships" xmlns:w="http://schemas.openxmlformats.org/wordprocessingml/2006/main" xmlns:w14="http://schemas.microsoft.com/office/word/2010/wordml" xmlns:w15="http://schemas.microsoft.com/office/word/2012/wordml" xmlns:w16cex="http://schemas.microsoft.com/office/word/2018/wordml/cex" xmlns:w16cid="http://schemas.microsoft.com/office/word/2016/wordml/cid" xmlns:w16="http://schemas.microsoft.com/office/word/2018/wordml" xmlns:w16sdtdh="http://schemas.microsoft.com/office/word/2020/wordml/sdtdatahash" xmlns:w16se="http://schemas.microsoft.com/office/word/2015/wordml/symex" mc:Ignorable="w14 w15 w16se w16cid w16 w16cex w16sdtdh">
   <w:docDefaults>
     <w:rPrDefault>
       <w:rPr>
@@ -935,7 +931,7 @@
       </w:pPr>
     </w:pPrDefault>
   </w:docDefaults>
-  <w:latentStyles w:defLockedState="0" w:defUIPriority="99" w:defSemiHidden="0" w:defUnhideWhenUsed="0" w:defQFormat="0" w:count="371">
+  <w:latentStyles w:defLockedState="0" w:defUIPriority="99" w:defSemiHidden="0" w:defUnhideWhenUsed="0" w:defQFormat="0" w:count="376">
     <w:lsdException w:name="Normal" w:uiPriority="0" w:qFormat="1"/>
     <w:lsdException w:name="heading 1" w:uiPriority="9" w:qFormat="1"/>
     <w:lsdException w:name="heading 2" w:semiHidden="1" w:uiPriority="9" w:unhideWhenUsed="1" w:qFormat="1"/>
@@ -1041,7 +1037,6 @@
     <w:lsdException w:name="HTML Sample" w:semiHidden="1" w:unhideWhenUsed="1"/>
     <w:lsdException w:name="HTML Typewriter" w:semiHidden="1" w:unhideWhenUsed="1"/>
     <w:lsdException w:name="HTML Variable" w:semiHidden="1" w:unhideWhenUsed="1"/>
-    <w:lsdException w:name="Normal Table" w:semiHidden="1" w:unhideWhenUsed="1"/>
     <w:lsdException w:name="annotation subject" w:semiHidden="1" w:unhideWhenUsed="1"/>
     <w:lsdException w:name="No List" w:semiHidden="1" w:unhideWhenUsed="1"/>
     <w:lsdException w:name="Outline List 1" w:semiHidden="1" w:unhideWhenUsed="1"/>
@@ -1084,11 +1079,8 @@
     <w:lsdException w:name="Table Contemporary" w:semiHidden="1" w:unhideWhenUsed="1"/>
     <w:lsdException w:name="Table Elegant" w:semiHidden="1" w:unhideWhenUsed="1"/>
     <w:lsdException w:name="Table Professional" w:semiHidden="1" w:unhideWhenUsed="1"/>
-    <w:lsdException w:name="Table Subtle 1" w:semiHidden="1" w:unhideWhenUsed="1"/>
     <w:lsdException w:name="Table Subtle 2" w:semiHidden="1" w:unhideWhenUsed="1"/>
     <w:lsdException w:name="Table Web 1" w:semiHidden="1" w:unhideWhenUsed="1"/>
-    <w:lsdException w:name="Table Web 2" w:semiHidden="1" w:unhideWhenUsed="1"/>
-    <w:lsdException w:name="Table Web 3" w:semiHidden="1" w:unhideWhenUsed="1"/>
     <w:lsdException w:name="Balloon Text" w:semiHidden="1" w:unhideWhenUsed="1"/>
     <w:lsdException w:name="Table Grid" w:uiPriority="39"/>
     <w:lsdException w:name="Table Theme" w:semiHidden="1" w:unhideWhenUsed="1"/>
@@ -1307,6 +1299,11 @@
     <w:lsdException w:name="List Table 5 Dark Accent 6" w:uiPriority="50"/>
     <w:lsdException w:name="List Table 6 Colorful Accent 6" w:uiPriority="51"/>
     <w:lsdException w:name="List Table 7 Colorful Accent 6" w:uiPriority="52"/>
+    <w:lsdException w:name="Mention" w:semiHidden="1" w:unhideWhenUsed="1"/>
+    <w:lsdException w:name="Smart Hyperlink" w:semiHidden="1" w:unhideWhenUsed="1"/>
+    <w:lsdException w:name="Hashtag" w:semiHidden="1" w:unhideWhenUsed="1"/>
+    <w:lsdException w:name="Unresolved Mention" w:semiHidden="1" w:unhideWhenUsed="1"/>
+    <w:lsdException w:name="Smart Link" w:semiHidden="1" w:unhideWhenUsed="1"/>
   </w:latentStyles>
   <w:style w:type="paragraph" w:default="1" w:styleId="a">
     <w:name w:val="Normal"/>
@@ -1315,6 +1312,7 @@
   <w:style w:type="character" w:default="1" w:styleId="a0">
     <w:name w:val="Default Paragraph Font"/>
     <w:uiPriority w:val="1"/>
+    <w:semiHidden/>
     <w:unhideWhenUsed/>
   </w:style>
   <w:style w:type="table" w:default="1" w:styleId="a1">

</xml_diff>